<commit_message>
put in dice graphically, luxury tax, and updated documentation
</commit_message>
<xml_diff>
--- a/Milestones/Milestone 7.docx
+++ b/Milestones/Milestone 7.docx
@@ -31,65 +31,8 @@
           <w:rFonts w:ascii="Times New Roman" w:hAnsi="Times New Roman" w:cs="Times New Roman"/>
           <w:sz w:val="24"/>
         </w:rPr>
-        <w:t xml:space="preserve">David </w:t>
-      </w:r>
-      <w:proofErr w:type="spellStart"/>
-      <w:r>
-        <w:rPr>
-          <w:rFonts w:ascii="Times New Roman" w:hAnsi="Times New Roman" w:cs="Times New Roman"/>
-          <w:sz w:val="24"/>
-        </w:rPr>
-        <w:t>Gartzke</w:t>
-      </w:r>
-      <w:proofErr w:type="spellEnd"/>
-      <w:r>
-        <w:rPr>
-          <w:rFonts w:ascii="Times New Roman" w:hAnsi="Times New Roman" w:cs="Times New Roman"/>
-          <w:sz w:val="24"/>
-        </w:rPr>
-        <w:t xml:space="preserve">, </w:t>
-      </w:r>
-      <w:proofErr w:type="spellStart"/>
-      <w:r>
-        <w:rPr>
-          <w:rFonts w:ascii="Times New Roman" w:hAnsi="Times New Roman" w:cs="Times New Roman"/>
-          <w:sz w:val="24"/>
-        </w:rPr>
-        <w:t>Brodie</w:t>
-      </w:r>
-      <w:proofErr w:type="spellEnd"/>
-      <w:r>
-        <w:rPr>
-          <w:rFonts w:ascii="Times New Roman" w:hAnsi="Times New Roman" w:cs="Times New Roman"/>
-          <w:sz w:val="24"/>
-        </w:rPr>
-        <w:t xml:space="preserve"> </w:t>
-      </w:r>
-      <w:proofErr w:type="spellStart"/>
-      <w:r>
-        <w:rPr>
-          <w:rFonts w:ascii="Times New Roman" w:hAnsi="Times New Roman" w:cs="Times New Roman"/>
-          <w:sz w:val="24"/>
-        </w:rPr>
-        <w:t>Lockard</w:t>
-      </w:r>
-      <w:proofErr w:type="spellEnd"/>
-      <w:r>
-        <w:rPr>
-          <w:rFonts w:ascii="Times New Roman" w:hAnsi="Times New Roman" w:cs="Times New Roman"/>
-          <w:sz w:val="24"/>
-        </w:rPr>
-        <w:t xml:space="preserve">, Francis </w:t>
-      </w:r>
-      <w:proofErr w:type="spellStart"/>
-      <w:r>
-        <w:rPr>
-          <w:rFonts w:ascii="Times New Roman" w:hAnsi="Times New Roman" w:cs="Times New Roman"/>
-          <w:sz w:val="24"/>
-        </w:rPr>
-        <w:t>Meng</w:t>
-      </w:r>
-      <w:proofErr w:type="spellEnd"/>
+        <w:t>David Gartzke, Brodie Lockard, Francis Meng</w:t>
+      </w:r>
     </w:p>
     <w:p>
       <w:pPr>
@@ -121,6 +64,71 @@
     <w:p>
       <w:pPr>
         <w:spacing w:after="0"/>
+        <w:ind w:firstLine="720"/>
+        <w:rPr>
+          <w:rFonts w:ascii="Times New Roman" w:hAnsi="Times New Roman" w:cs="Times New Roman"/>
+          <w:sz w:val="24"/>
+        </w:rPr>
+      </w:pPr>
+      <w:r>
+        <w:rPr>
+          <w:rFonts w:ascii="Times New Roman" w:hAnsi="Times New Roman" w:cs="Times New Roman"/>
+          <w:sz w:val="24"/>
+        </w:rPr>
+        <w:t>B</w:t>
+      </w:r>
+      <w:r>
+        <w:rPr>
+          <w:rFonts w:ascii="Times New Roman" w:hAnsi="Times New Roman" w:cs="Times New Roman"/>
+          <w:sz w:val="24"/>
+        </w:rPr>
+        <w:t>uying houses, jail, taxes, winn</w:t>
+      </w:r>
+      <w:r>
+        <w:rPr>
+          <w:rFonts w:ascii="Times New Roman" w:hAnsi="Times New Roman" w:cs="Times New Roman"/>
+          <w:sz w:val="24"/>
+        </w:rPr>
+        <w:t xml:space="preserve">ing and losing, and one </w:t>
+      </w:r>
+      <w:r>
+        <w:rPr>
+          <w:rFonts w:ascii="Times New Roman" w:hAnsi="Times New Roman" w:cs="Times New Roman"/>
+          <w:sz w:val="24"/>
+        </w:rPr>
+        <w:t>community chest card were implemented.</w:t>
+      </w:r>
+    </w:p>
+    <w:p>
+      <w:pPr>
+        <w:spacing w:after="0"/>
+        <w:rPr>
+          <w:rFonts w:ascii="Times New Roman" w:hAnsi="Times New Roman" w:cs="Times New Roman"/>
+          <w:sz w:val="24"/>
+        </w:rPr>
+      </w:pPr>
+    </w:p>
+    <w:p>
+      <w:pPr>
+        <w:spacing w:after="0"/>
+        <w:rPr>
+          <w:rFonts w:ascii="Times New Roman" w:hAnsi="Times New Roman" w:cs="Times New Roman"/>
+          <w:sz w:val="24"/>
+        </w:rPr>
+      </w:pPr>
+      <w:r>
+        <w:rPr>
+          <w:rFonts w:ascii="Times New Roman" w:hAnsi="Times New Roman" w:cs="Times New Roman"/>
+          <w:b/>
+          <w:sz w:val="24"/>
+          <w:u w:val="single"/>
+        </w:rPr>
+        <w:t>Progress for next milestone</w:t>
+      </w:r>
+    </w:p>
+    <w:p>
+      <w:pPr>
+        <w:spacing w:after="0"/>
         <w:rPr>
           <w:rFonts w:ascii="Times New Roman" w:hAnsi="Times New Roman" w:cs="Times New Roman"/>
           <w:sz w:val="24"/>
@@ -133,31 +141,45 @@
         </w:rPr>
         <w:tab/>
       </w:r>
-      <w:proofErr w:type="gramStart"/>
-      <w:r>
-        <w:rPr>
-          <w:rFonts w:ascii="Times New Roman" w:hAnsi="Times New Roman" w:cs="Times New Roman"/>
-          <w:sz w:val="24"/>
-        </w:rPr>
-        <w:t xml:space="preserve">Implemented </w:t>
-      </w:r>
-      <w:r>
-        <w:rPr>
-          <w:rFonts w:ascii="Times New Roman" w:hAnsi="Times New Roman" w:cs="Times New Roman"/>
-          <w:sz w:val="24"/>
-        </w:rPr>
-        <w:t>buying houses, jail, taxes, winning and losing, and one chance/ community chest card.</w:t>
-      </w:r>
-      <w:proofErr w:type="gramEnd"/>
-    </w:p>
-    <w:p>
-      <w:pPr>
-        <w:spacing w:after="0"/>
-        <w:rPr>
-          <w:rFonts w:ascii="Times New Roman" w:hAnsi="Times New Roman" w:cs="Times New Roman"/>
-          <w:sz w:val="24"/>
-        </w:rPr>
-      </w:pPr>
+      <w:r>
+        <w:rPr>
+          <w:rFonts w:ascii="Times New Roman" w:hAnsi="Times New Roman" w:cs="Times New Roman"/>
+          <w:sz w:val="24"/>
+        </w:rPr>
+        <w:t>Houses shown on the properties and a button for buying houses a</w:t>
+      </w:r>
+      <w:r>
+        <w:rPr>
+          <w:rFonts w:ascii="Times New Roman" w:hAnsi="Times New Roman" w:cs="Times New Roman"/>
+          <w:sz w:val="24"/>
+        </w:rPr>
+        <w:t>s well as the rest of the cards will be our goal for the next milestone.</w:t>
+      </w:r>
+      <w:bookmarkStart w:id="0" w:name="_GoBack"/>
+      <w:bookmarkEnd w:id="0"/>
+    </w:p>
+    <w:p>
+      <w:pPr>
+        <w:spacing w:after="0"/>
+        <w:rPr>
+          <w:rFonts w:ascii="Times New Roman" w:hAnsi="Times New Roman" w:cs="Times New Roman"/>
+          <w:sz w:val="24"/>
+        </w:rPr>
+      </w:pPr>
+      <w:r>
+        <w:rPr>
+          <w:rFonts w:ascii="Times New Roman" w:hAnsi="Times New Roman" w:cs="Times New Roman"/>
+          <w:sz w:val="24"/>
+        </w:rPr>
+        <w:tab/>
+      </w:r>
+      <w:r>
+        <w:rPr>
+          <w:rFonts w:ascii="Times New Roman" w:hAnsi="Times New Roman" w:cs="Times New Roman"/>
+          <w:sz w:val="24"/>
+        </w:rPr>
+        <w:tab/>
+      </w:r>
     </w:p>
     <w:p>
       <w:pPr>
@@ -174,7 +196,7 @@
           <w:sz w:val="24"/>
           <w:u w:val="single"/>
         </w:rPr>
-        <w:t>Progress for next milestone</w:t>
+        <w:t>Code Coverage</w:t>
       </w:r>
     </w:p>
     <w:p>
@@ -192,6 +214,47 @@
         </w:rPr>
         <w:tab/>
       </w:r>
+      <w:r>
+        <w:rPr>
+          <w:rFonts w:ascii="Times New Roman" w:hAnsi="Times New Roman" w:cs="Times New Roman"/>
+          <w:sz w:val="24"/>
+        </w:rPr>
+        <w:t>82</w:t>
+      </w:r>
+      <w:r>
+        <w:rPr>
+          <w:rFonts w:ascii="Times New Roman" w:hAnsi="Times New Roman" w:cs="Times New Roman"/>
+          <w:sz w:val="24"/>
+        </w:rPr>
+        <w:t>%</w:t>
+      </w:r>
+    </w:p>
+    <w:p>
+      <w:pPr>
+        <w:spacing w:after="0"/>
+        <w:rPr>
+          <w:rFonts w:ascii="Times New Roman" w:hAnsi="Times New Roman" w:cs="Times New Roman"/>
+          <w:sz w:val="24"/>
+        </w:rPr>
+      </w:pPr>
+    </w:p>
+    <w:p>
+      <w:pPr>
+        <w:spacing w:after="0"/>
+        <w:rPr>
+          <w:rFonts w:ascii="Times New Roman" w:hAnsi="Times New Roman" w:cs="Times New Roman"/>
+          <w:sz w:val="24"/>
+        </w:rPr>
+      </w:pPr>
+      <w:r>
+        <w:rPr>
+          <w:rFonts w:ascii="Times New Roman" w:hAnsi="Times New Roman" w:cs="Times New Roman"/>
+          <w:b/>
+          <w:sz w:val="24"/>
+          <w:u w:val="single"/>
+        </w:rPr>
+        <w:t>Lines per team member</w:t>
+      </w:r>
     </w:p>
     <w:p>
       <w:pPr>
@@ -207,31 +270,91 @@
           <w:sz w:val="24"/>
         </w:rPr>
         <w:tab/>
-      </w:r>
+        <w:t>David  ~</w:t>
+      </w:r>
+      <w:r>
+        <w:rPr>
+          <w:rFonts w:ascii="Times New Roman" w:hAnsi="Times New Roman" w:cs="Times New Roman"/>
+          <w:sz w:val="24"/>
+        </w:rPr>
+        <w:t>100</w:t>
+      </w:r>
+    </w:p>
+    <w:p>
+      <w:pPr>
+        <w:spacing w:after="0"/>
+        <w:rPr>
+          <w:rFonts w:ascii="Times New Roman" w:hAnsi="Times New Roman" w:cs="Times New Roman"/>
+          <w:sz w:val="24"/>
+        </w:rPr>
+      </w:pPr>
       <w:r>
         <w:rPr>
           <w:rFonts w:ascii="Times New Roman" w:hAnsi="Times New Roman" w:cs="Times New Roman"/>
           <w:sz w:val="24"/>
         </w:rPr>
         <w:tab/>
-      </w:r>
-    </w:p>
-    <w:p>
-      <w:pPr>
-        <w:spacing w:after="0"/>
-        <w:rPr>
-          <w:rFonts w:ascii="Times New Roman" w:hAnsi="Times New Roman" w:cs="Times New Roman"/>
-          <w:sz w:val="24"/>
-        </w:rPr>
-      </w:pPr>
-      <w:r>
+        <w:t>Brodie ~</w:t>
+      </w:r>
+      <w:r>
+        <w:rPr>
+          <w:rFonts w:ascii="Times New Roman" w:hAnsi="Times New Roman" w:cs="Times New Roman"/>
+          <w:sz w:val="24"/>
+        </w:rPr>
+        <w:t>120</w:t>
+      </w:r>
+    </w:p>
+    <w:p>
+      <w:pPr>
+        <w:spacing w:after="0"/>
+        <w:rPr>
+          <w:rFonts w:ascii="Times New Roman" w:hAnsi="Times New Roman" w:cs="Times New Roman"/>
+          <w:sz w:val="24"/>
+        </w:rPr>
+      </w:pPr>
+      <w:r>
+        <w:rPr>
+          <w:rFonts w:ascii="Times New Roman" w:hAnsi="Times New Roman" w:cs="Times New Roman"/>
+          <w:sz w:val="24"/>
+        </w:rPr>
+        <w:tab/>
+        <w:t>Francis ~</w:t>
+      </w:r>
+      <w:r>
+        <w:rPr>
+          <w:rFonts w:ascii="Times New Roman" w:hAnsi="Times New Roman" w:cs="Times New Roman"/>
+          <w:sz w:val="24"/>
+        </w:rPr>
+        <w:t>80</w:t>
+      </w:r>
+    </w:p>
+    <w:p>
+      <w:pPr>
+        <w:spacing w:after="0"/>
+        <w:rPr>
+          <w:rFonts w:ascii="Times New Roman" w:hAnsi="Times New Roman" w:cs="Times New Roman"/>
+          <w:sz w:val="24"/>
+        </w:rPr>
+      </w:pPr>
+    </w:p>
+    <w:p>
+      <w:pPr>
+        <w:spacing w:after="0"/>
         <w:rPr>
           <w:rFonts w:ascii="Times New Roman" w:hAnsi="Times New Roman" w:cs="Times New Roman"/>
           <w:b/>
           <w:sz w:val="24"/>
           <w:u w:val="single"/>
         </w:rPr>
-        <w:t>Code Coverage</w:t>
+      </w:pPr>
+      <w:r>
+        <w:rPr>
+          <w:rFonts w:ascii="Times New Roman" w:hAnsi="Times New Roman" w:cs="Times New Roman"/>
+          <w:b/>
+          <w:sz w:val="24"/>
+          <w:u w:val="single"/>
+        </w:rPr>
+        <w:t>UML diagram</w:t>
       </w:r>
     </w:p>
     <w:p>
@@ -248,225 +371,17 @@
           <w:sz w:val="24"/>
         </w:rPr>
         <w:tab/>
-      </w:r>
-      <w:r>
-        <w:rPr>
-          <w:rFonts w:ascii="Times New Roman" w:hAnsi="Times New Roman" w:cs="Times New Roman"/>
-          <w:sz w:val="24"/>
-        </w:rPr>
-        <w:t>???</w:t>
-      </w:r>
-      <w:r>
-        <w:rPr>
-          <w:rFonts w:ascii="Times New Roman" w:hAnsi="Times New Roman" w:cs="Times New Roman"/>
-          <w:sz w:val="24"/>
-        </w:rPr>
-        <w:t>%</w:t>
-      </w:r>
-    </w:p>
-    <w:p>
-      <w:pPr>
-        <w:spacing w:after="0"/>
-        <w:rPr>
-          <w:rFonts w:ascii="Times New Roman" w:hAnsi="Times New Roman" w:cs="Times New Roman"/>
-          <w:sz w:val="24"/>
-        </w:rPr>
-      </w:pPr>
-    </w:p>
-    <w:p>
-      <w:pPr>
-        <w:spacing w:after="0"/>
-        <w:rPr>
-          <w:rFonts w:ascii="Times New Roman" w:hAnsi="Times New Roman" w:cs="Times New Roman"/>
-          <w:sz w:val="24"/>
-        </w:rPr>
-      </w:pPr>
-      <w:r>
-        <w:rPr>
-          <w:rFonts w:ascii="Times New Roman" w:hAnsi="Times New Roman" w:cs="Times New Roman"/>
-          <w:b/>
-          <w:sz w:val="24"/>
-          <w:u w:val="single"/>
-        </w:rPr>
-        <w:t>Lines per team member</w:t>
-      </w:r>
-    </w:p>
-    <w:p>
-      <w:pPr>
-        <w:spacing w:after="0"/>
-        <w:rPr>
-          <w:rFonts w:ascii="Times New Roman" w:hAnsi="Times New Roman" w:cs="Times New Roman"/>
-          <w:sz w:val="24"/>
-        </w:rPr>
-      </w:pPr>
-      <w:r>
-        <w:rPr>
-          <w:rFonts w:ascii="Times New Roman" w:hAnsi="Times New Roman" w:cs="Times New Roman"/>
-          <w:sz w:val="24"/>
-        </w:rPr>
-        <w:tab/>
-      </w:r>
-      <w:proofErr w:type="gramStart"/>
-      <w:r>
-        <w:rPr>
-          <w:rFonts w:ascii="Times New Roman" w:hAnsi="Times New Roman" w:cs="Times New Roman"/>
-          <w:sz w:val="24"/>
-        </w:rPr>
-        <w:t>David  ~</w:t>
-      </w:r>
-      <w:proofErr w:type="gramEnd"/>
-      <w:r>
-        <w:rPr>
-          <w:rFonts w:ascii="Times New Roman" w:hAnsi="Times New Roman" w:cs="Times New Roman"/>
-          <w:sz w:val="24"/>
-        </w:rPr>
-        <w:t>???</w:t>
-      </w:r>
-    </w:p>
-    <w:p>
-      <w:pPr>
-        <w:spacing w:after="0"/>
-        <w:rPr>
-          <w:rFonts w:ascii="Times New Roman" w:hAnsi="Times New Roman" w:cs="Times New Roman"/>
-          <w:sz w:val="24"/>
-        </w:rPr>
-      </w:pPr>
-      <w:r>
-        <w:rPr>
-          <w:rFonts w:ascii="Times New Roman" w:hAnsi="Times New Roman" w:cs="Times New Roman"/>
-          <w:sz w:val="24"/>
-        </w:rPr>
-        <w:tab/>
-      </w:r>
-      <w:proofErr w:type="spellStart"/>
-      <w:proofErr w:type="gramStart"/>
-      <w:r>
-        <w:rPr>
-          <w:rFonts w:ascii="Times New Roman" w:hAnsi="Times New Roman" w:cs="Times New Roman"/>
-          <w:sz w:val="24"/>
-        </w:rPr>
-        <w:t>Brodie</w:t>
-      </w:r>
-      <w:proofErr w:type="spellEnd"/>
-      <w:r>
-        <w:rPr>
-          <w:rFonts w:ascii="Times New Roman" w:hAnsi="Times New Roman" w:cs="Times New Roman"/>
-          <w:sz w:val="24"/>
-        </w:rPr>
-        <w:t xml:space="preserve"> ~</w:t>
-      </w:r>
-      <w:r>
-        <w:rPr>
-          <w:rFonts w:ascii="Times New Roman" w:hAnsi="Times New Roman" w:cs="Times New Roman"/>
-          <w:sz w:val="24"/>
-        </w:rPr>
-        <w:t>???</w:t>
-      </w:r>
-      <w:proofErr w:type="gramEnd"/>
-    </w:p>
-    <w:p>
-      <w:pPr>
-        <w:spacing w:after="0"/>
-        <w:rPr>
-          <w:rFonts w:ascii="Times New Roman" w:hAnsi="Times New Roman" w:cs="Times New Roman"/>
-          <w:sz w:val="24"/>
-        </w:rPr>
-      </w:pPr>
-      <w:r>
-        <w:rPr>
-          <w:rFonts w:ascii="Times New Roman" w:hAnsi="Times New Roman" w:cs="Times New Roman"/>
-          <w:sz w:val="24"/>
-        </w:rPr>
-        <w:tab/>
-      </w:r>
-      <w:proofErr w:type="gramStart"/>
-      <w:r>
-        <w:rPr>
-          <w:rFonts w:ascii="Times New Roman" w:hAnsi="Times New Roman" w:cs="Times New Roman"/>
-          <w:sz w:val="24"/>
-        </w:rPr>
-        <w:t>Francis ~</w:t>
-      </w:r>
-      <w:r>
-        <w:rPr>
-          <w:rFonts w:ascii="Times New Roman" w:hAnsi="Times New Roman" w:cs="Times New Roman"/>
-          <w:sz w:val="24"/>
-        </w:rPr>
-        <w:t>??</w:t>
-      </w:r>
-      <w:proofErr w:type="gramEnd"/>
-    </w:p>
-    <w:p>
-      <w:pPr>
-        <w:spacing w:after="0"/>
-        <w:rPr>
-          <w:rFonts w:ascii="Times New Roman" w:hAnsi="Times New Roman" w:cs="Times New Roman"/>
-          <w:sz w:val="24"/>
-        </w:rPr>
-      </w:pPr>
-    </w:p>
-    <w:p>
-      <w:pPr>
-        <w:spacing w:after="0"/>
-        <w:rPr>
-          <w:rFonts w:ascii="Times New Roman" w:hAnsi="Times New Roman" w:cs="Times New Roman"/>
-          <w:b/>
-          <w:sz w:val="24"/>
-          <w:u w:val="single"/>
-        </w:rPr>
-      </w:pPr>
-      <w:r>
-        <w:rPr>
-          <w:rFonts w:ascii="Times New Roman" w:hAnsi="Times New Roman" w:cs="Times New Roman"/>
-          <w:b/>
-          <w:sz w:val="24"/>
-          <w:u w:val="single"/>
-        </w:rPr>
-        <w:t>UML diagram</w:t>
-      </w:r>
-    </w:p>
-    <w:p>
-      <w:pPr>
-        <w:spacing w:after="0"/>
-        <w:rPr>
-          <w:rFonts w:ascii="Times New Roman" w:hAnsi="Times New Roman" w:cs="Times New Roman"/>
-          <w:sz w:val="24"/>
-        </w:rPr>
-      </w:pPr>
-      <w:r>
-        <w:rPr>
-          <w:rFonts w:ascii="Times New Roman" w:hAnsi="Times New Roman" w:cs="Times New Roman"/>
-          <w:sz w:val="24"/>
-        </w:rPr>
-        <w:tab/>
-        <w:t>(</w:t>
-      </w:r>
-      <w:proofErr w:type="gramStart"/>
-      <w:r>
-        <w:rPr>
-          <w:rFonts w:ascii="Times New Roman" w:hAnsi="Times New Roman" w:cs="Times New Roman"/>
-          <w:sz w:val="24"/>
-        </w:rPr>
-        <w:t>next</w:t>
-      </w:r>
-      <w:proofErr w:type="gramEnd"/>
-      <w:r>
-        <w:rPr>
-          <w:rFonts w:ascii="Times New Roman" w:hAnsi="Times New Roman" w:cs="Times New Roman"/>
-          <w:sz w:val="24"/>
-        </w:rPr>
-        <w:t xml:space="preserve"> page)</w:t>
-      </w:r>
-    </w:p>
-    <w:p>
-      <w:pPr>
-        <w:spacing w:after="0"/>
-        <w:rPr>
-          <w:rFonts w:ascii="Times New Roman" w:hAnsi="Times New Roman" w:cs="Times New Roman"/>
-          <w:sz w:val="24"/>
-        </w:rPr>
-      </w:pPr>
-      <w:bookmarkStart w:id="0" w:name="_GoBack"/>
+        <w:t>(next page)</w:t>
+      </w:r>
+    </w:p>
+    <w:p>
+      <w:pPr>
+        <w:spacing w:after="0"/>
+        <w:rPr>
+          <w:rFonts w:ascii="Times New Roman" w:hAnsi="Times New Roman" w:cs="Times New Roman"/>
+          <w:sz w:val="24"/>
+        </w:rPr>
+      </w:pPr>
       <w:r>
         <w:rPr>
           <w:rFonts w:ascii="Times New Roman" w:hAnsi="Times New Roman" w:cs="Times New Roman"/>
@@ -530,7 +445,6 @@
           </wp:anchor>
         </w:drawing>
       </w:r>
-      <w:bookmarkEnd w:id="0"/>
     </w:p>
     <w:p/>
     <w:sectPr>

</xml_diff>